<commit_message>
Capstone Project pre-requisits -2
</commit_message>
<xml_diff>
--- a/Capstone_Business_problem.docx
+++ b/Capstone_Business_problem.docx
@@ -6,8 +6,6 @@
       <w:pPr>
         <w:pStyle w:val="Heading1"/>
       </w:pPr>
-      <w:bookmarkStart w:id="0" w:name="_GoBack"/>
-      <w:bookmarkEnd w:id="0"/>
       <w:r>
         <w:t>Business Problem:</w:t>
       </w:r>
@@ -265,6 +263,21 @@
       <w:r>
         <w:t>suggested location to Mr. John. Thereby, I’ll be able to suggest him one best fit location out of the 4 preferences.</w:t>
       </w:r>
+    </w:p>
+    <w:p>
+      <w:pPr>
+        <w:pStyle w:val="Heading1"/>
+      </w:pPr>
+      <w:r>
+        <w:t>Interest:</w:t>
+      </w:r>
+    </w:p>
+    <w:p>
+      <w:r>
+        <w:t>This would interest anyone who has a similar need and is in search of a rent or relocation. He will get a clear picture of his neighbourhood. By changing the locations or preferences, this algorithm can be used by anyone.</w:t>
+      </w:r>
+      <w:bookmarkStart w:id="0" w:name="_GoBack"/>
+      <w:bookmarkEnd w:id="0"/>
     </w:p>
     <w:sectPr>
       <w:pgSz w:w="11906" w:h="16838"/>

</xml_diff>